<commit_message>
finish elastic table doc binding
</commit_message>
<xml_diff>
--- a/证据提取单模板.docx
+++ b/证据提取单模板.docx
@@ -1,235 +1,72 @@
 
 <file path=word/document.xml><?xml version="1.0" encoding="utf-8"?>
 <w:document xmlns:ve="http://schemas.openxmlformats.org/markup-compatibility/2006" xmlns:o="urn:schemas-microsoft-com:office:office" xmlns:r="http://schemas.openxmlformats.org/officeDocument/2006/relationships" xmlns:m="http://schemas.openxmlformats.org/officeDocument/2006/math" xmlns:v="urn:schemas-microsoft-com:vml" xmlns:wp="http://schemas.openxmlformats.org/drawingml/2006/wordprocessingDrawing" xmlns:w10="urn:schemas-microsoft-com:office:word" xmlns:w="http://schemas.openxmlformats.org/wordprocessingml/2006/main" xmlns:wne="http://schemas.microsoft.com/office/word/2006/wordml">
-  <w:background w:color="FFFFFF"/>
   <w:body>
     <w:p>
       <w:pPr>
-        <w:jc w:val="center"/>
-        <w:rPr>
-          <w:b/>
-          <w:bCs/>
-          <w:sz w:val="44"/>
-        </w:rPr>
+        <w:ind w:firstLine="420"/>
       </w:pPr>
       <w:r>
         <w:rPr>
           <w:rFonts w:hint="eastAsia"/>
-          <w:b/>
-          <w:bCs/>
-          <w:sz w:val="44"/>
         </w:rPr>
-        <w:t>证据复制（提取）单</w:t>
+        <w:t>{{image}}</w:t>
       </w:r>
     </w:p>
     <w:p>
       <w:pPr>
-        <w:rPr>
-          <w:rFonts w:eastAsia="仿宋_GB2312"/>
-          <w:sz w:val="24"/>
-        </w:rPr>
+        <w:ind w:firstLine="420"/>
+      </w:pPr>
+    </w:p>
+    <w:p>
+      <w:pPr>
+        <w:ind w:firstLine="420"/>
       </w:pPr>
       <w:r>
         <w:rPr>
-          <w:rFonts w:eastAsia="仿宋_GB2312" w:hint="eastAsia"/>
-          <w:sz w:val="24"/>
+          <w:rFonts w:hint="eastAsia"/>
         </w:rPr>
-        <w:t>取证机关：广州市花都区工商行政管理局</w:t>
+        <w:t>{{</w:t>
       </w:r>
       <w:r>
         <w:rPr>
-          <w:rFonts w:eastAsia="仿宋_GB2312" w:hint="eastAsia"/>
-          <w:sz w:val="24"/>
+          <w:rFonts w:hint="eastAsia"/>
         </w:rPr>
-        <w:t xml:space="preserve">  </w:t>
+        <w:t>企业名称</w:t>
       </w:r>
       <w:r>
         <w:rPr>
-          <w:rFonts w:eastAsia="仿宋_GB2312" w:hint="eastAsia"/>
-          <w:sz w:val="24"/>
+          <w:rFonts w:hint="eastAsia"/>
         </w:rPr>
-        <w:t xml:space="preserve">     </w:t>
+        <w:t>}}</w:t>
       </w:r>
+    </w:p>
+    <w:p>
+      <w:pPr>
+        <w:ind w:firstLine="420"/>
+      </w:pPr>
+    </w:p>
+    <w:p>
+      <w:pPr>
+        <w:ind w:firstLine="420"/>
+      </w:pPr>
       <w:r>
         <w:rPr>
-          <w:rFonts w:eastAsia="仿宋_GB2312" w:hint="eastAsia"/>
-          <w:sz w:val="24"/>
+          <w:rFonts w:hint="eastAsia"/>
         </w:rPr>
-        <w:t xml:space="preserve"> {{date}}</w:t>
+        <w:t>{{g}}</w:t>
       </w:r>
     </w:p>
-    <w:tbl>
-      <w:tblPr>
-        <w:tblW w:w="8820" w:type="dxa"/>
-        <w:tblInd w:w="108" w:type="dxa"/>
-        <w:tblBorders>
-          <w:top w:val="single" w:sz="4" w:space="0" w:color="auto"/>
-          <w:left w:val="single" w:sz="4" w:space="0" w:color="auto"/>
-          <w:bottom w:val="single" w:sz="4" w:space="0" w:color="auto"/>
-          <w:right w:val="single" w:sz="4" w:space="0" w:color="auto"/>
-          <w:insideH w:val="single" w:sz="4" w:space="0" w:color="auto"/>
-          <w:insideV w:val="single" w:sz="4" w:space="0" w:color="auto"/>
-        </w:tblBorders>
-        <w:tblLayout w:type="fixed"/>
-        <w:tblLook w:val="04A0"/>
-      </w:tblPr>
-      <w:tblGrid>
-        <w:gridCol w:w="4520"/>
-        <w:gridCol w:w="4300"/>
-      </w:tblGrid>
-      <w:tr>
-        <w:trPr>
-          <w:trHeight w:val="6830"/>
-        </w:trPr>
-        <w:tc>
-          <w:tcPr>
-            <w:tcW w:w="8820" w:type="dxa"/>
-            <w:gridSpan w:val="2"/>
-          </w:tcPr>
-          <w:p>
-            <w:pPr>
-              <w:jc w:val="center"/>
-              <w:rPr>
-                <w:rFonts w:eastAsia="仿宋_GB2312"/>
-              </w:rPr>
-            </w:pPr>
-            <w:r>
-              <w:rPr>
-                <w:rFonts w:eastAsia="仿宋_GB2312"/>
-              </w:rPr>
-              <w:t>{{image}}</w:t>
-            </w:r>
-          </w:p>
-        </w:tc>
-      </w:tr>
-      <w:tr>
-        <w:trPr>
-          <w:trHeight w:val="614"/>
-        </w:trPr>
-        <w:tc>
-          <w:tcPr>
-            <w:tcW w:w="8820" w:type="dxa"/>
-            <w:gridSpan w:val="2"/>
-          </w:tcPr>
-          <w:p>
-            <w:pPr>
-              <w:rPr>
-                <w:rFonts w:eastAsia="仿宋_GB2312"/>
-              </w:rPr>
-            </w:pPr>
-            <w:r>
-              <w:rPr>
-                <w:rFonts w:eastAsia="仿宋_GB2312" w:hint="eastAsia"/>
-                <w:u w:val="single"/>
-              </w:rPr>
-              <w:t>说明：</w:t>
-            </w:r>
-            <w:r>
-              <w:rPr>
-                <w:rFonts w:eastAsia="仿宋_GB2312"/>
-                <w:u w:val="single"/>
-              </w:rPr>
-              <w:t>{{explanation}}</w:t>
-            </w:r>
-          </w:p>
-        </w:tc>
-      </w:tr>
-      <w:tr>
-        <w:trPr>
-          <w:trHeight w:val="2601"/>
-        </w:trPr>
-        <w:tc>
-          <w:tcPr>
-            <w:tcW w:w="4520" w:type="dxa"/>
-          </w:tcPr>
-          <w:p>
-            <w:pPr>
-              <w:rPr>
-                <w:rFonts w:eastAsia="仿宋_GB2312"/>
-              </w:rPr>
-            </w:pPr>
-            <w:r>
-              <w:rPr>
-                <w:rFonts w:eastAsia="仿宋_GB2312" w:hint="eastAsia"/>
-              </w:rPr>
-              <w:t>提取人：</w:t>
-            </w:r>
-          </w:p>
-        </w:tc>
-        <w:tc>
-          <w:tcPr>
-            <w:tcW w:w="4300" w:type="dxa"/>
-          </w:tcPr>
-          <w:p>
-            <w:pPr>
-              <w:rPr>
-                <w:rFonts w:eastAsia="仿宋_GB2312"/>
-              </w:rPr>
-            </w:pPr>
-            <w:r>
-              <w:rPr>
-                <w:rFonts w:eastAsia="仿宋_GB2312" w:hint="eastAsia"/>
-              </w:rPr>
-              <w:t>见证人签名（盖章）：</w:t>
-            </w:r>
-            <w:r>
-              <w:rPr>
-                <w:rFonts w:eastAsia="仿宋_GB2312" w:hint="eastAsia"/>
-              </w:rPr>
-              <w:t xml:space="preserve">    </w:t>
-            </w:r>
-            <w:r>
-              <w:rPr>
-                <w:rFonts w:eastAsia="仿宋_GB2312" w:hint="eastAsia"/>
-              </w:rPr>
-              <w:t>（印）</w:t>
-            </w:r>
-          </w:p>
-          <w:p>
-            <w:pPr>
-              <w:ind w:firstLineChars="800" w:firstLine="2240"/>
-              <w:rPr>
-                <w:rFonts w:eastAsia="仿宋_GB2312"/>
-              </w:rPr>
-            </w:pPr>
-          </w:p>
-          <w:p>
-            <w:pPr>
-              <w:ind w:firstLineChars="800" w:firstLine="2240"/>
-              <w:rPr>
-                <w:rFonts w:eastAsia="仿宋_GB2312"/>
-              </w:rPr>
-            </w:pPr>
-          </w:p>
-          <w:p>
-            <w:pPr>
-              <w:ind w:firstLineChars="400" w:firstLine="960"/>
-              <w:rPr>
-                <w:rFonts w:eastAsia="仿宋_GB2312"/>
-              </w:rPr>
-            </w:pPr>
-            <w:r>
-              <w:rPr>
-                <w:rFonts w:eastAsia="仿宋_GB2312" w:hint="eastAsia"/>
-                <w:sz w:val="24"/>
-              </w:rPr>
-              <w:t>{{date}}</w:t>
-            </w:r>
-          </w:p>
-        </w:tc>
-      </w:tr>
-    </w:tbl>
-    <w:p/>
     <w:sectPr>
-      <w:headerReference w:type="even" r:id="rId7"/>
-      <w:headerReference w:type="default" r:id="rId8"/>
-      <w:footerReference w:type="even" r:id="rId9"/>
-      <w:footerReference w:type="default" r:id="rId10"/>
-      <w:headerReference w:type="first" r:id="rId11"/>
-      <w:footerReference w:type="first" r:id="rId12"/>
+      <w:headerReference w:type="even" r:id="rId6"/>
+      <w:headerReference w:type="default" r:id="rId7"/>
+      <w:footerReference w:type="even" r:id="rId8"/>
+      <w:footerReference w:type="default" r:id="rId9"/>
+      <w:headerReference w:type="first" r:id="rId10"/>
+      <w:footerReference w:type="first" r:id="rId11"/>
       <w:pgSz w:w="11906" w:h="16838"/>
-      <w:pgMar w:top="1134" w:right="1418" w:bottom="1134" w:left="1701" w:header="851" w:footer="992" w:gutter="0"/>
-      <w:cols w:space="720"/>
+      <w:pgMar w:top="1440" w:right="1800" w:bottom="1440" w:left="1800" w:header="851" w:footer="992" w:gutter="0"/>
+      <w:cols w:space="425"/>
       <w:docGrid w:type="lines" w:linePitch="312"/>
     </w:sectPr>
   </w:body>
@@ -240,6 +77,10 @@
 <w:endnotes xmlns:ve="http://schemas.openxmlformats.org/markup-compatibility/2006" xmlns:o="urn:schemas-microsoft-com:office:office" xmlns:r="http://schemas.openxmlformats.org/officeDocument/2006/relationships" xmlns:m="http://schemas.openxmlformats.org/officeDocument/2006/math" xmlns:v="urn:schemas-microsoft-com:vml" xmlns:wp="http://schemas.openxmlformats.org/drawingml/2006/wordprocessingDrawing" xmlns:w10="urn:schemas-microsoft-com:office:word" xmlns:w="http://schemas.openxmlformats.org/wordprocessingml/2006/main" xmlns:wne="http://schemas.microsoft.com/office/word/2006/wordml">
   <w:endnote w:type="separator" w:id="0">
     <w:p>
+      <w:pPr>
+        <w:spacing w:line="240" w:lineRule="auto"/>
+        <w:ind w:firstLine="420"/>
+      </w:pPr>
       <w:r>
         <w:separator/>
       </w:r>
@@ -247,6 +88,10 @@
   </w:endnote>
   <w:endnote w:type="continuationSeparator" w:id="1">
     <w:p>
+      <w:pPr>
+        <w:spacing w:line="240" w:lineRule="auto"/>
+        <w:ind w:firstLine="420"/>
+      </w:pPr>
       <w:r>
         <w:continuationSeparator/>
       </w:r>
@@ -259,7 +104,8 @@
 <w:ftr xmlns:ve="http://schemas.openxmlformats.org/markup-compatibility/2006" xmlns:o="urn:schemas-microsoft-com:office:office" xmlns:r="http://schemas.openxmlformats.org/officeDocument/2006/relationships" xmlns:m="http://schemas.openxmlformats.org/officeDocument/2006/math" xmlns:v="urn:schemas-microsoft-com:vml" xmlns:wp="http://schemas.openxmlformats.org/drawingml/2006/wordprocessingDrawing" xmlns:w10="urn:schemas-microsoft-com:office:word" xmlns:w="http://schemas.openxmlformats.org/wordprocessingml/2006/main" xmlns:wne="http://schemas.microsoft.com/office/word/2006/wordml">
   <w:p>
     <w:pPr>
-      <w:pStyle w:val="a4"/>
+      <w:pStyle w:val="a8"/>
+      <w:ind w:firstLine="360"/>
     </w:pPr>
   </w:p>
 </w:ftr>
@@ -269,7 +115,8 @@
 <w:ftr xmlns:ve="http://schemas.openxmlformats.org/markup-compatibility/2006" xmlns:o="urn:schemas-microsoft-com:office:office" xmlns:r="http://schemas.openxmlformats.org/officeDocument/2006/relationships" xmlns:m="http://schemas.openxmlformats.org/officeDocument/2006/math" xmlns:v="urn:schemas-microsoft-com:vml" xmlns:wp="http://schemas.openxmlformats.org/drawingml/2006/wordprocessingDrawing" xmlns:w10="urn:schemas-microsoft-com:office:word" xmlns:w="http://schemas.openxmlformats.org/wordprocessingml/2006/main" xmlns:wne="http://schemas.microsoft.com/office/word/2006/wordml">
   <w:p>
     <w:pPr>
-      <w:pStyle w:val="a4"/>
+      <w:pStyle w:val="a8"/>
+      <w:ind w:firstLine="360"/>
     </w:pPr>
   </w:p>
 </w:ftr>
@@ -279,7 +126,8 @@
 <w:ftr xmlns:ve="http://schemas.openxmlformats.org/markup-compatibility/2006" xmlns:o="urn:schemas-microsoft-com:office:office" xmlns:r="http://schemas.openxmlformats.org/officeDocument/2006/relationships" xmlns:m="http://schemas.openxmlformats.org/officeDocument/2006/math" xmlns:v="urn:schemas-microsoft-com:vml" xmlns:wp="http://schemas.openxmlformats.org/drawingml/2006/wordprocessingDrawing" xmlns:w10="urn:schemas-microsoft-com:office:word" xmlns:w="http://schemas.openxmlformats.org/wordprocessingml/2006/main" xmlns:wne="http://schemas.microsoft.com/office/word/2006/wordml">
   <w:p>
     <w:pPr>
-      <w:pStyle w:val="a4"/>
+      <w:pStyle w:val="a8"/>
+      <w:ind w:firstLine="360"/>
     </w:pPr>
   </w:p>
 </w:ftr>
@@ -289,6 +137,10 @@
 <w:footnotes xmlns:ve="http://schemas.openxmlformats.org/markup-compatibility/2006" xmlns:o="urn:schemas-microsoft-com:office:office" xmlns:r="http://schemas.openxmlformats.org/officeDocument/2006/relationships" xmlns:m="http://schemas.openxmlformats.org/officeDocument/2006/math" xmlns:v="urn:schemas-microsoft-com:vml" xmlns:wp="http://schemas.openxmlformats.org/drawingml/2006/wordprocessingDrawing" xmlns:w10="urn:schemas-microsoft-com:office:word" xmlns:w="http://schemas.openxmlformats.org/wordprocessingml/2006/main" xmlns:wne="http://schemas.microsoft.com/office/word/2006/wordml">
   <w:footnote w:type="separator" w:id="0">
     <w:p>
+      <w:pPr>
+        <w:spacing w:line="240" w:lineRule="auto"/>
+        <w:ind w:firstLine="420"/>
+      </w:pPr>
       <w:r>
         <w:separator/>
       </w:r>
@@ -296,6 +148,10 @@
   </w:footnote>
   <w:footnote w:type="continuationSeparator" w:id="1">
     <w:p>
+      <w:pPr>
+        <w:spacing w:line="240" w:lineRule="auto"/>
+        <w:ind w:firstLine="420"/>
+      </w:pPr>
       <w:r>
         <w:continuationSeparator/>
       </w:r>
@@ -308,7 +164,8 @@
 <w:hdr xmlns:ve="http://schemas.openxmlformats.org/markup-compatibility/2006" xmlns:o="urn:schemas-microsoft-com:office:office" xmlns:r="http://schemas.openxmlformats.org/officeDocument/2006/relationships" xmlns:m="http://schemas.openxmlformats.org/officeDocument/2006/math" xmlns:v="urn:schemas-microsoft-com:vml" xmlns:wp="http://schemas.openxmlformats.org/drawingml/2006/wordprocessingDrawing" xmlns:w10="urn:schemas-microsoft-com:office:word" xmlns:w="http://schemas.openxmlformats.org/wordprocessingml/2006/main" xmlns:wne="http://schemas.microsoft.com/office/word/2006/wordml">
   <w:p>
     <w:pPr>
-      <w:pStyle w:val="a5"/>
+      <w:pStyle w:val="a7"/>
+      <w:ind w:firstLine="360"/>
     </w:pPr>
   </w:p>
 </w:hdr>
@@ -318,10 +175,8 @@
 <w:hdr xmlns:ve="http://schemas.openxmlformats.org/markup-compatibility/2006" xmlns:o="urn:schemas-microsoft-com:office:office" xmlns:r="http://schemas.openxmlformats.org/officeDocument/2006/relationships" xmlns:m="http://schemas.openxmlformats.org/officeDocument/2006/math" xmlns:v="urn:schemas-microsoft-com:vml" xmlns:wp="http://schemas.openxmlformats.org/drawingml/2006/wordprocessingDrawing" xmlns:w10="urn:schemas-microsoft-com:office:word" xmlns:w="http://schemas.openxmlformats.org/wordprocessingml/2006/main" xmlns:wne="http://schemas.microsoft.com/office/word/2006/wordml">
   <w:p>
     <w:pPr>
-      <w:pStyle w:val="a5"/>
-      <w:pBdr>
-        <w:bottom w:val="none" w:sz="0" w:space="0" w:color="auto"/>
-      </w:pBdr>
+      <w:pStyle w:val="a7"/>
+      <w:ind w:firstLine="360"/>
     </w:pPr>
   </w:p>
 </w:hdr>
@@ -331,7 +186,8 @@
 <w:hdr xmlns:ve="http://schemas.openxmlformats.org/markup-compatibility/2006" xmlns:o="urn:schemas-microsoft-com:office:office" xmlns:r="http://schemas.openxmlformats.org/officeDocument/2006/relationships" xmlns:m="http://schemas.openxmlformats.org/officeDocument/2006/math" xmlns:v="urn:schemas-microsoft-com:vml" xmlns:wp="http://schemas.openxmlformats.org/drawingml/2006/wordprocessingDrawing" xmlns:w10="urn:schemas-microsoft-com:office:word" xmlns:w="http://schemas.openxmlformats.org/wordprocessingml/2006/main" xmlns:wne="http://schemas.microsoft.com/office/word/2006/wordml">
   <w:p>
     <w:pPr>
-      <w:pStyle w:val="a5"/>
+      <w:pStyle w:val="a7"/>
+      <w:ind w:firstLine="360"/>
     </w:pPr>
   </w:p>
 </w:hdr>
@@ -342,11 +198,19 @@
   <w:docDefaults>
     <w:rPrDefault>
       <w:rPr>
-        <w:rFonts w:ascii="Times New Roman" w:eastAsia="宋体" w:hAnsi="Times New Roman" w:cs="Times New Roman"/>
+        <w:rFonts w:asciiTheme="minorHAnsi" w:eastAsiaTheme="minorEastAsia" w:hAnsiTheme="minorHAnsi" w:cstheme="minorBidi"/>
+        <w:kern w:val="2"/>
+        <w:sz w:val="21"/>
+        <w:szCs w:val="22"/>
         <w:lang w:val="en-US" w:eastAsia="zh-CN" w:bidi="ar-SA"/>
       </w:rPr>
     </w:rPrDefault>
-    <w:pPrDefault/>
+    <w:pPrDefault>
+      <w:pPr>
+        <w:spacing w:line="276" w:lineRule="auto"/>
+        <w:ind w:firstLineChars="200" w:firstLine="200"/>
+      </w:pPr>
+    </w:pPrDefault>
   </w:docDefaults>
   <w:latentStyles w:defLockedState="0" w:defUIPriority="99" w:defSemiHidden="1" w:defUnhideWhenUsed="1" w:defQFormat="0" w:count="267">
     <w:lsdException w:name="Normal" w:semiHidden="0" w:uiPriority="0" w:unhideWhenUsed="0" w:qFormat="1"/>
@@ -368,17 +232,16 @@
     <w:lsdException w:name="toc 7" w:uiPriority="39"/>
     <w:lsdException w:name="toc 8" w:uiPriority="39"/>
     <w:lsdException w:name="toc 9" w:uiPriority="39"/>
-    <w:lsdException w:name="header" w:semiHidden="0" w:qFormat="1"/>
-    <w:lsdException w:name="footer" w:semiHidden="0" w:qFormat="1"/>
     <w:lsdException w:name="caption" w:uiPriority="35" w:qFormat="1"/>
     <w:lsdException w:name="Title" w:semiHidden="0" w:uiPriority="10" w:unhideWhenUsed="0" w:qFormat="1"/>
-    <w:lsdException w:name="Default Paragraph Font" w:semiHidden="0" w:uiPriority="0" w:unhideWhenUsed="0" w:qFormat="1"/>
-    <w:lsdException w:name="Body Text" w:semiHidden="0" w:qFormat="1"/>
+    <w:lsdException w:name="Default Paragraph Font" w:uiPriority="1"/>
+    <w:lsdException w:name="Body Text" w:uiPriority="0"/>
     <w:lsdException w:name="Subtitle" w:semiHidden="0" w:uiPriority="11" w:unhideWhenUsed="0" w:qFormat="1"/>
     <w:lsdException w:name="Strong" w:semiHidden="0" w:uiPriority="22" w:unhideWhenUsed="0" w:qFormat="1"/>
     <w:lsdException w:name="Emphasis" w:semiHidden="0" w:uiPriority="20" w:unhideWhenUsed="0" w:qFormat="1"/>
-    <w:lsdException w:name="Normal Table" w:semiHidden="0" w:qFormat="1"/>
     <w:lsdException w:name="Table Grid" w:semiHidden="0" w:uiPriority="59" w:unhideWhenUsed="0"/>
+    <w:lsdException w:name="Placeholder Text" w:unhideWhenUsed="0"/>
+    <w:lsdException w:name="No Spacing" w:semiHidden="0" w:uiPriority="1" w:unhideWhenUsed="0" w:qFormat="1"/>
     <w:lsdException w:name="Light Shading" w:semiHidden="0" w:uiPriority="60" w:unhideWhenUsed="0"/>
     <w:lsdException w:name="Light List" w:semiHidden="0" w:uiPriority="61" w:unhideWhenUsed="0"/>
     <w:lsdException w:name="Light Grid" w:semiHidden="0" w:uiPriority="62" w:unhideWhenUsed="0"/>
@@ -399,6 +262,10 @@
     <w:lsdException w:name="Medium Shading 1 Accent 1" w:semiHidden="0" w:uiPriority="63" w:unhideWhenUsed="0"/>
     <w:lsdException w:name="Medium Shading 2 Accent 1" w:semiHidden="0" w:uiPriority="64" w:unhideWhenUsed="0"/>
     <w:lsdException w:name="Medium List 1 Accent 1" w:semiHidden="0" w:uiPriority="65" w:unhideWhenUsed="0"/>
+    <w:lsdException w:name="Revision" w:unhideWhenUsed="0"/>
+    <w:lsdException w:name="List Paragraph" w:semiHidden="0" w:uiPriority="34" w:unhideWhenUsed="0" w:qFormat="1"/>
+    <w:lsdException w:name="Quote" w:semiHidden="0" w:uiPriority="29" w:unhideWhenUsed="0" w:qFormat="1"/>
+    <w:lsdException w:name="Intense Quote" w:semiHidden="0" w:uiPriority="30" w:unhideWhenUsed="0" w:qFormat="1"/>
     <w:lsdException w:name="Medium List 2 Accent 1" w:semiHidden="0" w:uiPriority="66" w:unhideWhenUsed="0"/>
     <w:lsdException w:name="Medium Grid 1 Accent 1" w:semiHidden="0" w:uiPriority="67" w:unhideWhenUsed="0"/>
     <w:lsdException w:name="Medium Grid 2 Accent 1" w:semiHidden="0" w:uiPriority="68" w:unhideWhenUsed="0"/>
@@ -488,17 +355,11 @@
   <w:style w:type="paragraph" w:default="1" w:styleId="a">
     <w:name w:val="Normal"/>
     <w:qFormat/>
-    <w:rsid w:val="00A16A6D"/>
+    <w:rsid w:val="009F1CEC"/>
     <w:pPr>
       <w:widowControl w:val="0"/>
       <w:jc w:val="both"/>
     </w:pPr>
-    <w:rPr>
-      <w:rFonts w:eastAsia="仿宋"/>
-      <w:kern w:val="2"/>
-      <w:sz w:val="28"/>
-      <w:szCs w:val="24"/>
-    </w:rPr>
   </w:style>
   <w:style w:type="character" w:default="1" w:styleId="a0">
     <w:name w:val="Default Paragraph Font"/>
@@ -528,47 +389,85 @@
     <w:semiHidden/>
     <w:unhideWhenUsed/>
   </w:style>
-  <w:style w:type="paragraph" w:styleId="a3">
+  <w:style w:type="paragraph" w:customStyle="1" w:styleId="a3">
+    <w:name w:val="告知书正文"/>
+    <w:autoRedefine/>
+    <w:qFormat/>
+    <w:rsid w:val="005B3440"/>
+    <w:pPr>
+      <w:spacing w:line="320" w:lineRule="exact"/>
+      <w:ind w:right="-40"/>
+    </w:pPr>
+    <w:rPr>
+      <w:rFonts w:ascii="仿宋_GB2312" w:eastAsia="仿宋_GB2312" w:hAnsi="仿宋_GB2312" w:cs="仿宋_GB2312"/>
+      <w:sz w:val="24"/>
+      <w:szCs w:val="28"/>
+    </w:rPr>
+  </w:style>
+  <w:style w:type="paragraph" w:customStyle="1" w:styleId="a4">
+    <w:name w:val="决定书正文"/>
+    <w:basedOn w:val="a"/>
+    <w:qFormat/>
+    <w:rsid w:val="005B3440"/>
+    <w:pPr>
+      <w:spacing w:line="520" w:lineRule="exact"/>
+    </w:pPr>
+    <w:rPr>
+      <w:rFonts w:ascii="仿宋_GB2312" w:eastAsia="仿宋_GB2312" w:hAnsi="Times New Roman" w:cs="Times New Roman"/>
+      <w:noProof/>
+      <w:sz w:val="30"/>
+      <w:szCs w:val="32"/>
+    </w:rPr>
+  </w:style>
+  <w:style w:type="paragraph" w:styleId="a5">
     <w:name w:val="Body Text"/>
     <w:basedOn w:val="a"/>
     <w:link w:val="Char"/>
-    <w:uiPriority w:val="99"/>
-    <w:unhideWhenUsed/>
+    <w:rsid w:val="005B3440"/>
+    <w:pPr>
+      <w:jc w:val="center"/>
+    </w:pPr>
+    <w:rPr>
+      <w:rFonts w:ascii="Times New Roman" w:eastAsia="宋体" w:hAnsi="Times New Roman" w:cs="Times New Roman"/>
+      <w:sz w:val="32"/>
+      <w:szCs w:val="20"/>
+    </w:rPr>
+  </w:style>
+  <w:style w:type="character" w:customStyle="1" w:styleId="Char">
+    <w:name w:val="正文文本 Char"/>
+    <w:basedOn w:val="a0"/>
+    <w:link w:val="a5"/>
+    <w:rsid w:val="005B3440"/>
+    <w:rPr>
+      <w:rFonts w:ascii="Times New Roman" w:eastAsia="宋体" w:hAnsi="Times New Roman" w:cs="Times New Roman"/>
+      <w:sz w:val="32"/>
+      <w:szCs w:val="20"/>
+    </w:rPr>
+  </w:style>
+  <w:style w:type="paragraph" w:customStyle="1" w:styleId="a6">
+    <w:name w:val="终结正文"/>
     <w:qFormat/>
-    <w:rsid w:val="00A16A6D"/>
-    <w:pPr>
-      <w:spacing w:after="120"/>
-    </w:pPr>
-  </w:style>
-  <w:style w:type="paragraph" w:styleId="a4">
-    <w:name w:val="footer"/>
+    <w:rsid w:val="005B3440"/>
+    <w:pPr>
+      <w:snapToGrid w:val="0"/>
+      <w:spacing w:line="480" w:lineRule="exact"/>
+      <w:ind w:rightChars="20" w:right="42"/>
+    </w:pPr>
+    <w:rPr>
+      <w:rFonts w:ascii="仿宋" w:eastAsia="仿宋" w:hAnsi="仿宋" w:cs="仿宋_GB2312"/>
+      <w:color w:val="000000"/>
+      <w:sz w:val="28"/>
+      <w:szCs w:val="32"/>
+    </w:rPr>
+  </w:style>
+  <w:style w:type="paragraph" w:styleId="a7">
+    <w:name w:val="header"/>
     <w:basedOn w:val="a"/>
     <w:link w:val="Char0"/>
     <w:uiPriority w:val="99"/>
+    <w:semiHidden/>
     <w:unhideWhenUsed/>
-    <w:qFormat/>
-    <w:rsid w:val="00A16A6D"/>
-    <w:pPr>
-      <w:tabs>
-        <w:tab w:val="center" w:pos="4153"/>
-        <w:tab w:val="right" w:pos="8306"/>
-      </w:tabs>
-      <w:snapToGrid w:val="0"/>
-      <w:jc w:val="left"/>
-    </w:pPr>
-    <w:rPr>
-      <w:sz w:val="18"/>
-      <w:szCs w:val="18"/>
-    </w:rPr>
-  </w:style>
-  <w:style w:type="paragraph" w:styleId="a5">
-    <w:name w:val="header"/>
-    <w:basedOn w:val="a"/>
-    <w:link w:val="Char1"/>
-    <w:uiPriority w:val="99"/>
-    <w:unhideWhenUsed/>
-    <w:qFormat/>
-    <w:rsid w:val="00A16A6D"/>
+    <w:rsid w:val="00F25731"/>
     <w:pPr>
       <w:pBdr>
         <w:bottom w:val="single" w:sz="6" w:space="1" w:color="auto"/>
@@ -578,6 +477,7 @@
         <w:tab w:val="right" w:pos="8306"/>
       </w:tabs>
       <w:snapToGrid w:val="0"/>
+      <w:spacing w:line="240" w:lineRule="auto"/>
       <w:jc w:val="center"/>
     </w:pPr>
     <w:rPr>
@@ -585,52 +485,57 @@
       <w:szCs w:val="18"/>
     </w:rPr>
   </w:style>
-  <w:style w:type="character" w:customStyle="1" w:styleId="Char">
-    <w:name w:val="正文文本 Char"/>
+  <w:style w:type="character" w:customStyle="1" w:styleId="Char0">
+    <w:name w:val="页眉 Char"/>
     <w:basedOn w:val="a0"/>
-    <w:link w:val="a3"/>
-    <w:uiPriority w:val="99"/>
-    <w:qFormat/>
-    <w:rsid w:val="00A16A6D"/>
-    <w:rPr>
-      <w:kern w:val="2"/>
-      <w:sz w:val="21"/>
-      <w:szCs w:val="24"/>
-    </w:rPr>
-  </w:style>
-  <w:style w:type="character" w:customStyle="1" w:styleId="Char0">
-    <w:name w:val="页脚 Char"/>
-    <w:basedOn w:val="a0"/>
-    <w:link w:val="a4"/>
+    <w:link w:val="a7"/>
     <w:uiPriority w:val="99"/>
     <w:semiHidden/>
-    <w:qFormat/>
-    <w:rsid w:val="00A16A6D"/>
+    <w:rsid w:val="00F25731"/>
     <w:rPr>
-      <w:kern w:val="2"/>
       <w:sz w:val="18"/>
       <w:szCs w:val="18"/>
     </w:rPr>
   </w:style>
-  <w:style w:type="character" w:customStyle="1" w:styleId="Char1">
-    <w:name w:val="页眉 Char"/>
-    <w:basedOn w:val="a0"/>
-    <w:link w:val="a5"/>
+  <w:style w:type="paragraph" w:styleId="a8">
+    <w:name w:val="footer"/>
+    <w:basedOn w:val="a"/>
+    <w:link w:val="Char1"/>
     <w:uiPriority w:val="99"/>
     <w:semiHidden/>
-    <w:qFormat/>
-    <w:rsid w:val="00A16A6D"/>
+    <w:unhideWhenUsed/>
+    <w:rsid w:val="00F25731"/>
+    <w:pPr>
+      <w:tabs>
+        <w:tab w:val="center" w:pos="4153"/>
+        <w:tab w:val="right" w:pos="8306"/>
+      </w:tabs>
+      <w:snapToGrid w:val="0"/>
+      <w:spacing w:line="240" w:lineRule="auto"/>
+      <w:jc w:val="left"/>
+    </w:pPr>
     <w:rPr>
-      <w:kern w:val="2"/>
       <w:sz w:val="18"/>
       <w:szCs w:val="18"/>
     </w:rPr>
   </w:style>
+  <w:style w:type="character" w:customStyle="1" w:styleId="Char1">
+    <w:name w:val="页脚 Char"/>
+    <w:basedOn w:val="a0"/>
+    <w:link w:val="a8"/>
+    <w:uiPriority w:val="99"/>
+    <w:semiHidden/>
+    <w:rsid w:val="00F25731"/>
+    <w:rPr>
+      <w:sz w:val="18"/>
+      <w:szCs w:val="18"/>
+    </w:rPr>
+  </w:style>
 </w:styles>
 </file>
 
 <file path=word/theme/theme1.xml><?xml version="1.0" encoding="utf-8"?>
-<a:theme xmlns:a="http://schemas.openxmlformats.org/drawingml/2006/main" name="Office">
+<a:theme xmlns:a="http://schemas.openxmlformats.org/drawingml/2006/main" name="Office 主题">
   <a:themeElements>
     <a:clrScheme name="Office">
       <a:dk1>
@@ -704,7 +609,6 @@
         <a:font script="Mong" typeface="Mongolian Baiti"/>
         <a:font script="Viet" typeface="Times New Roman"/>
         <a:font script="Uigh" typeface="Microsoft Uighur"/>
-        <a:font script="Geor" typeface="Sylfaen"/>
       </a:majorFont>
       <a:minorFont>
         <a:latin typeface="Calibri"/>
@@ -739,7 +643,6 @@
         <a:font script="Mong" typeface="Mongolian Baiti"/>
         <a:font script="Viet" typeface="Arial"/>
         <a:font script="Uigh" typeface="Microsoft Uighur"/>
-        <a:font script="Geor" typeface="Sylfaen"/>
       </a:minorFont>
     </a:fontScheme>
     <a:fmtScheme name="Office">
@@ -872,8 +775,8 @@
             <a:gs pos="40000">
               <a:schemeClr val="phClr">
                 <a:tint val="45000"/>
+                <a:shade val="99000"/>
                 <a:satMod val="350000"/>
-                <a:shade val="99000"/>
               </a:schemeClr>
             </a:gs>
             <a:gs pos="100000">
@@ -912,20 +815,4 @@
   <a:objectDefaults/>
   <a:extraClrSchemeLst/>
 </a:theme>
-</file>
-
-<file path=customXml/item1.xml><?xml version="1.0" encoding="utf-8"?>
-<s:customData xmlns="http://www.wps.cn/officeDocument/2013/wpsCustomData" xmlns:s="http://www.wps.cn/officeDocument/2013/wpsCustomData">
-  <customSectProps>
-    <customSectPr/>
-  </customSectProps>
-</s:customData>
-</file>
-
-<file path=customXml/itemProps1.xml><?xml version="1.0" encoding="utf-8"?>
-<ds:datastoreItem xmlns:ds="http://schemas.openxmlformats.org/officeDocument/2006/customXml" ds:itemID="{B1977F7D-205B-4081-913C-38D41E755F92}">
-  <ds:schemaRefs>
-    <ds:schemaRef ds:uri="http://www.wps.cn/officeDocument/2013/wpsCustomData"/>
-  </ds:schemaRefs>
-</ds:datastoreItem>
 </file>
</xml_diff>